<commit_message>
MONITORIZARE-STOCURI actualizare structura proiect
</commit_message>
<xml_diff>
--- a/MONITORIZARE-STOCURI/Documentatie proiect.docx
+++ b/MONITORIZARE-STOCURI/Documentatie proiect.docx
@@ -19,9 +19,46 @@
         </w:r>
       </w:hyperlink>
     </w:p>
-    <w:p/>
+    <w:p>
+      <w:pPr>
+        <w:rPr>
+          <w:b/>
+        </w:rPr>
+      </w:pPr>
+      <w:r>
+        <w:rPr>
+          <w:b/>
+        </w:rPr>
+        <w:t>Adresa proiect:</w:t>
+      </w:r>
+    </w:p>
     <w:p>
       <w:hyperlink r:id="rId6" w:history="1">
+        <w:r>
+          <w:rPr>
+            <w:rStyle w:val="Hyperlink"/>
+          </w:rPr>
+          <w:t>http://www.ms.ro/monitorizare-stocuri/</w:t>
+        </w:r>
+      </w:hyperlink>
+    </w:p>
+    <w:p>
+      <w:pPr>
+        <w:rPr>
+          <w:b/>
+        </w:rPr>
+      </w:pPr>
+      <w:r>
+        <w:rPr>
+          <w:b/>
+        </w:rPr>
+        <w:t>Ordin legislativ:</w:t>
+      </w:r>
+      <w:bookmarkStart w:id="0" w:name="_GoBack"/>
+      <w:bookmarkEnd w:id="0"/>
+    </w:p>
+    <w:p>
+      <w:hyperlink r:id="rId7" w:history="1">
         <w:r>
           <w:rPr>
             <w:rStyle w:val="Hyperlink"/>
@@ -57,7 +94,7 @@
           <w:numId w:val="4"/>
         </w:numPr>
       </w:pPr>
-      <w:hyperlink r:id="rId7" w:history="1">
+      <w:hyperlink r:id="rId8" w:history="1">
         <w:r>
           <w:rPr>
             <w:rStyle w:val="Hyperlink"/>
@@ -65,7 +102,7 @@
           <w:t>SER Web Service Doc v1-9.docx</w:t>
         </w:r>
       </w:hyperlink>
-      <w:hyperlink r:id="rId8" w:history="1">
+      <w:hyperlink r:id="rId9" w:history="1">
         <w:r>
           <w:rPr>
             <w:rStyle w:val="Hyperlink"/>
@@ -81,7 +118,7 @@
           <w:numId w:val="4"/>
         </w:numPr>
       </w:pPr>
-      <w:hyperlink r:id="rId9" w:history="1">
+      <w:hyperlink r:id="rId10" w:history="1">
         <w:r>
           <w:rPr>
             <w:rStyle w:val="Hyperlink"/>
@@ -122,7 +159,7 @@
           <w:numId w:val="5"/>
         </w:numPr>
       </w:pPr>
-      <w:hyperlink r:id="rId10" w:history="1">
+      <w:hyperlink r:id="rId11" w:history="1">
         <w:r>
           <w:rPr>
             <w:rStyle w:val="Hyperlink"/>
@@ -130,7 +167,7 @@
           <w:t>Instructiuni Inrolare Doc v1-1.docx</w:t>
         </w:r>
       </w:hyperlink>
-      <w:hyperlink r:id="rId11" w:history="1">
+      <w:hyperlink r:id="rId12" w:history="1">
         <w:r>
           <w:rPr>
             <w:rStyle w:val="Hyperlink"/>
@@ -146,7 +183,7 @@
           <w:numId w:val="5"/>
         </w:numPr>
       </w:pPr>
-      <w:hyperlink r:id="rId12" w:history="1">
+      <w:hyperlink r:id="rId13" w:history="1">
         <w:r>
           <w:rPr>
             <w:rStyle w:val="Hyperlink"/>
@@ -187,7 +224,7 @@
           <w:numId w:val="6"/>
         </w:numPr>
       </w:pPr>
-      <w:hyperlink r:id="rId13" w:history="1">
+      <w:hyperlink r:id="rId14" w:history="1">
         <w:r>
           <w:rPr>
             <w:rStyle w:val="Hyperlink"/>
@@ -203,7 +240,7 @@
           <w:numId w:val="6"/>
         </w:numPr>
       </w:pPr>
-      <w:hyperlink r:id="rId14" w:history="1">
+      <w:hyperlink r:id="rId15" w:history="1">
         <w:r>
           <w:rPr>
             <w:rStyle w:val="Hyperlink"/>
@@ -253,7 +290,7 @@
           <w:numId w:val="7"/>
         </w:numPr>
       </w:pPr>
-      <w:hyperlink r:id="rId15" w:history="1">
+      <w:hyperlink r:id="rId16" w:history="1">
         <w:r>
           <w:rPr>
             <w:rStyle w:val="Hyperlink"/>
@@ -269,7 +306,7 @@
           <w:numId w:val="7"/>
         </w:numPr>
       </w:pPr>
-      <w:hyperlink r:id="rId16" w:history="1">
+      <w:hyperlink r:id="rId17" w:history="1">
         <w:r>
           <w:rPr>
             <w:rStyle w:val="Hyperlink"/>
@@ -296,7 +333,7 @@
           <w:numId w:val="7"/>
         </w:numPr>
       </w:pPr>
-      <w:hyperlink r:id="rId17" w:history="1">
+      <w:hyperlink r:id="rId18" w:history="1">
         <w:r>
           <w:rPr>
             <w:rStyle w:val="Hyperlink"/>
@@ -312,7 +349,7 @@
           <w:numId w:val="7"/>
         </w:numPr>
       </w:pPr>
-      <w:hyperlink r:id="rId18" w:history="1">
+      <w:hyperlink r:id="rId19" w:history="1">
         <w:r>
           <w:rPr>
             <w:rStyle w:val="Hyperlink"/>
@@ -332,7 +369,6 @@
           <w:b/>
           <w:bCs/>
         </w:rPr>
-        <w:lastRenderedPageBreak/>
         <w:t>Înrolare în SER pentru unitățile de distribuție angro a medicamentelor, importatori și fabricanți autorizați</w:t>
       </w:r>
     </w:p>
@@ -354,7 +390,7 @@
           <w:numId w:val="8"/>
         </w:numPr>
       </w:pPr>
-      <w:hyperlink r:id="rId19" w:history="1">
+      <w:hyperlink r:id="rId20" w:history="1">
         <w:r>
           <w:rPr>
             <w:rStyle w:val="Hyperlink"/>
@@ -370,7 +406,7 @@
           <w:numId w:val="8"/>
         </w:numPr>
       </w:pPr>
-      <w:hyperlink r:id="rId20" w:history="1">
+      <w:hyperlink r:id="rId21" w:history="1">
         <w:r>
           <w:rPr>
             <w:rStyle w:val="Hyperlink"/>
@@ -397,7 +433,7 @@
           <w:numId w:val="8"/>
         </w:numPr>
       </w:pPr>
-      <w:hyperlink r:id="rId21" w:history="1">
+      <w:hyperlink r:id="rId22" w:history="1">
         <w:r>
           <w:rPr>
             <w:rStyle w:val="Hyperlink"/>
@@ -413,7 +449,7 @@
           <w:numId w:val="8"/>
         </w:numPr>
       </w:pPr>
-      <w:hyperlink r:id="rId22" w:history="1">
+      <w:hyperlink r:id="rId23" w:history="1">
         <w:r>
           <w:rPr>
             <w:rStyle w:val="Hyperlink"/>
@@ -436,7 +472,7 @@
       <w:r>
         <w:t>*** Pentru orice alte informații suplimentare în utilizarea serviciului web, trimiteți un email la adresa: </w:t>
       </w:r>
-      <w:hyperlink r:id="rId23" w:history="1">
+      <w:hyperlink r:id="rId24" w:history="1">
         <w:r>
           <w:rPr>
             <w:rStyle w:val="Hyperlink"/>
@@ -445,10 +481,7 @@
         </w:r>
       </w:hyperlink>
     </w:p>
-    <w:p>
-      <w:bookmarkStart w:id="0" w:name="_GoBack"/>
-      <w:bookmarkEnd w:id="0"/>
-    </w:p>
+    <w:p/>
     <w:sectPr>
       <w:pgSz w:w="11906" w:h="16838"/>
       <w:pgMar w:top="1440" w:right="1440" w:bottom="1440" w:left="1440" w:header="708" w:footer="708" w:gutter="0"/>
@@ -2077,6 +2110,7 @@
   <w:style w:type="character" w:default="1" w:styleId="DefaultParagraphFont">
     <w:name w:val="Default Paragraph Font"/>
     <w:uiPriority w:val="1"/>
+    <w:semiHidden/>
     <w:unhideWhenUsed/>
   </w:style>
   <w:style w:type="table" w:default="1" w:styleId="TableNormal">

</xml_diff>